<commit_message>
made changes to the online registration and unified the login pages
</commit_message>
<xml_diff>
--- a/SupplyChain/public/Templates/SUPPLIER APPLICATION FORM.docx
+++ b/SupplyChain/public/Templates/SUPPLIER APPLICATION FORM.docx
@@ -25,16 +25,16 @@
           <w:szCs w:val="18"/>
         </w:rPr>
         <w:drawing>
-          <wp:anchor distT="0" distB="0" distL="114300" distR="114300" simplePos="0" relativeHeight="251659264" behindDoc="1" locked="0" layoutInCell="1" allowOverlap="1" wp14:anchorId="198624A0" wp14:editId="5EAEB9E1">
+          <wp:anchor distT="0" distB="0" distL="114300" distR="114300" simplePos="0" relativeHeight="251659264" behindDoc="1" locked="0" layoutInCell="1" allowOverlap="1" wp14:anchorId="198624A0" wp14:editId="4E6FAB65">
             <wp:simplePos x="0" y="0"/>
             <wp:positionH relativeFrom="column">
-              <wp:posOffset>373380</wp:posOffset>
+              <wp:posOffset>1358043</wp:posOffset>
             </wp:positionH>
             <wp:positionV relativeFrom="paragraph">
               <wp:posOffset>-579120</wp:posOffset>
             </wp:positionV>
-            <wp:extent cx="5009462" cy="2331720"/>
-            <wp:effectExtent l="0" t="0" r="0" b="0"/>
+            <wp:extent cx="3040135" cy="2331720"/>
+            <wp:effectExtent l="0" t="0" r="8255" b="0"/>
             <wp:wrapNone/>
             <wp:docPr id="745949570" name="Picture 1"/>
             <wp:cNvGraphicFramePr>
@@ -44,7 +44,7 @@
               <a:graphicData uri="http://schemas.openxmlformats.org/drawingml/2006/picture">
                 <pic:pic xmlns:pic="http://schemas.openxmlformats.org/drawingml/2006/picture">
                   <pic:nvPicPr>
-                    <pic:cNvPr id="745949570" name="Picture 745949570"/>
+                    <pic:cNvPr id="745949570" name="Picture 1"/>
                     <pic:cNvPicPr/>
                   </pic:nvPicPr>
                   <pic:blipFill>
@@ -62,7 +62,7 @@
                   <pic:spPr>
                     <a:xfrm>
                       <a:off x="0" y="0"/>
-                      <a:ext cx="5009462" cy="2331720"/>
+                      <a:ext cx="3040135" cy="2331720"/>
                     </a:xfrm>
                     <a:prstGeom prst="rect">
                       <a:avLst/>
@@ -3368,16 +3368,16 @@
         <w14:ligatures w14:val="none"/>
       </w:rPr>
       <w:drawing>
-        <wp:anchor distT="0" distB="0" distL="114300" distR="114300" simplePos="0" relativeHeight="251659264" behindDoc="1" locked="0" layoutInCell="1" allowOverlap="1" wp14:anchorId="1C0E093E" wp14:editId="46DEF3E5">
+        <wp:anchor distT="0" distB="0" distL="114300" distR="114300" simplePos="0" relativeHeight="251659264" behindDoc="1" locked="0" layoutInCell="1" allowOverlap="1" wp14:anchorId="1C0E093E" wp14:editId="51A8A931">
           <wp:simplePos x="0" y="0"/>
           <wp:positionH relativeFrom="column">
-            <wp:posOffset>2712720</wp:posOffset>
+            <wp:posOffset>3272145</wp:posOffset>
           </wp:positionH>
           <wp:positionV relativeFrom="paragraph">
             <wp:posOffset>-243840</wp:posOffset>
           </wp:positionV>
-          <wp:extent cx="2846070" cy="1324741"/>
-          <wp:effectExtent l="0" t="0" r="0" b="8890"/>
+          <wp:extent cx="1727219" cy="1324741"/>
+          <wp:effectExtent l="0" t="0" r="6350" b="8890"/>
           <wp:wrapNone/>
           <wp:docPr id="2106110557" name="Picture 1"/>
           <wp:cNvGraphicFramePr>
@@ -3387,11 +3387,11 @@
             <a:graphicData uri="http://schemas.openxmlformats.org/drawingml/2006/picture">
               <pic:pic xmlns:pic="http://schemas.openxmlformats.org/drawingml/2006/picture">
                 <pic:nvPicPr>
-                  <pic:cNvPr id="745949570" name="Picture 745949570"/>
+                  <pic:cNvPr id="2106110557" name="Picture 1"/>
                   <pic:cNvPicPr/>
                 </pic:nvPicPr>
                 <pic:blipFill>
-                  <a:blip r:embed="rId1" cstate="print">
+                  <a:blip r:embed="rId1">
                     <a:extLst>
                       <a:ext uri="{28A0092B-C50C-407E-A947-70E740481C1C}">
                         <a14:useLocalDpi xmlns:a14="http://schemas.microsoft.com/office/drawing/2010/main" val="0"/>
@@ -3405,7 +3405,7 @@
                 <pic:spPr>
                   <a:xfrm>
                     <a:off x="0" y="0"/>
-                    <a:ext cx="2846070" cy="1324741"/>
+                    <a:ext cx="1727219" cy="1324741"/>
                   </a:xfrm>
                   <a:prstGeom prst="rect">
                     <a:avLst/>

</xml_diff>